<commit_message>
Lliurament informe de progrés I
Tot l'informe preparat i ready para la entrega
</commit_message>
<xml_diff>
--- a/Documentació/Informe Progrés I/1457243_SacristanRuizAngel_InformeProgrés1.docx
+++ b/Documentació/Informe Progrés I/1457243_SacristanRuizAngel_InformeProgrés1.docx
@@ -7458,132 +7458,85 @@
     <w:p>
       <w:pPr>
         <w:pStyle w:val="PARAGRAPH"/>
-        <w:ind w:firstLine="0"/>
-        <w:jc w:val="center"/>
-        <w:rPr>
-          <w:lang w:val="ca-ES"/>
-        </w:rPr>
-      </w:pPr>
-      <w:r>
+        <w:ind w:firstLine="284"/>
         <w:rPr>
           <w:b/>
           <w:bCs/>
           <w:lang w:val="ca-ES"/>
         </w:rPr>
-        <w:t>Diagrama de Gantt</w:t>
-      </w:r>
-    </w:p>
-    <w:p>
-      <w:pPr>
-        <w:pStyle w:val="PARAGRAPH"/>
-        <w:ind w:firstLine="0"/>
-        <w:rPr>
-          <w:b/>
-          <w:lang w:val="ca-ES"/>
-        </w:rPr>
-      </w:pPr>
-      <w:r>
-        <w:rPr>
-          <w:lang w:val="ca-ES"/>
-        </w:rPr>
-        <w:t>J</w:t>
-      </w:r>
-      <w:r>
-        <w:rPr>
-          <w:lang w:val="ca-ES"/>
-        </w:rPr>
-        <w:t>a mencionat anteriorment</w:t>
-      </w:r>
-      <w:r>
-        <w:rPr>
-          <w:lang w:val="ca-ES"/>
-        </w:rPr>
-        <w:t>,</w:t>
-      </w:r>
-      <w:r>
-        <w:rPr>
-          <w:lang w:val="ca-ES"/>
-        </w:rPr>
-        <w:t xml:space="preserve"> dedicat a la gestió de les tasques i el temps.</w:t>
-      </w:r>
-      <w:r>
-        <w:rPr>
-          <w:lang w:val="ca-ES"/>
-        </w:rPr>
-        <w:t xml:space="preserve"> Per la correcta visualització es </w:t>
-      </w:r>
-      <w:r>
-        <w:rPr>
-          <w:lang w:val="ca-ES"/>
-        </w:rPr>
-        <w:t xml:space="preserve">troba a </w:t>
-      </w:r>
-      <w:r>
-        <w:rPr>
-          <w:b/>
-          <w:lang w:val="ca-ES"/>
-        </w:rPr>
-        <w:t>Apèndix [2]</w:t>
-      </w:r>
-      <w:r>
-        <w:rPr>
-          <w:b/>
-          <w:lang w:val="ca-ES"/>
-        </w:rPr>
-        <w:t>.</w:t>
-      </w:r>
-    </w:p>
-    <w:p>
-      <w:pPr>
-        <w:pStyle w:val="PARAGRAPH"/>
-        <w:ind w:firstLine="0"/>
-        <w:rPr>
-          <w:lang w:val="ca-ES"/>
-        </w:rPr>
-      </w:pPr>
-    </w:p>
-    <w:p>
-      <w:pPr>
-        <w:pStyle w:val="PARAGRAPH"/>
-        <w:ind w:firstLine="0"/>
-        <w:jc w:val="center"/>
-        <w:rPr>
-          <w:b/>
-          <w:bCs/>
-          <w:lang w:val="ca-ES"/>
-        </w:rPr>
-      </w:pPr>
-      <w:r>
-        <w:rPr>
-          <w:b/>
-          <w:bCs/>
-          <w:lang w:val="ca-ES"/>
-        </w:rPr>
-        <w:t>Diagrama Entitat Relació</w:t>
-      </w:r>
-    </w:p>
-    <w:p>
-      <w:pPr>
-        <w:pStyle w:val="PARAGRAPH"/>
-        <w:ind w:firstLine="0"/>
-        <w:rPr>
-          <w:b/>
-          <w:bCs/>
-          <w:lang w:val="ca-ES"/>
-        </w:rPr>
       </w:pPr>
       <w:r>
         <w:rPr>
           <w:noProof/>
         </w:rPr>
         <w:drawing>
-          <wp:anchor distT="0" distB="0" distL="114300" distR="114300" simplePos="0" relativeHeight="251666432" behindDoc="0" locked="0" layoutInCell="1" allowOverlap="1" wp14:anchorId="1150134B" wp14:editId="386ADBF6">
+          <wp:anchor distT="0" distB="0" distL="114300" distR="114300" simplePos="0" relativeHeight="251672576" behindDoc="0" locked="0" layoutInCell="1" allowOverlap="1" wp14:anchorId="3002A0ED" wp14:editId="6B74CE76">
             <wp:simplePos x="0" y="0"/>
             <wp:positionH relativeFrom="column">
-              <wp:posOffset>-4140</wp:posOffset>
+              <wp:posOffset>3473118</wp:posOffset>
             </wp:positionH>
             <wp:positionV relativeFrom="paragraph">
-              <wp:posOffset>660146</wp:posOffset>
+              <wp:posOffset>184946</wp:posOffset>
+            </wp:positionV>
+            <wp:extent cx="1231265" cy="2428875"/>
+            <wp:effectExtent l="0" t="0" r="0" b="0"/>
+            <wp:wrapSquare wrapText="bothSides"/>
+            <wp:docPr id="3" name="Imagen 3"/>
+            <wp:cNvGraphicFramePr>
+              <a:graphicFrameLocks xmlns:a="http://schemas.openxmlformats.org/drawingml/2006/main" noChangeAspect="1"/>
+            </wp:cNvGraphicFramePr>
+            <a:graphic xmlns:a="http://schemas.openxmlformats.org/drawingml/2006/main">
+              <a:graphicData uri="http://schemas.openxmlformats.org/drawingml/2006/picture">
+                <pic:pic xmlns:pic="http://schemas.openxmlformats.org/drawingml/2006/picture">
+                  <pic:nvPicPr>
+                    <pic:cNvPr id="1" name=""/>
+                    <pic:cNvPicPr/>
+                  </pic:nvPicPr>
+                  <pic:blipFill>
+                    <a:blip r:embed="rId17" cstate="print">
+                      <a:extLst>
+                        <a:ext uri="{28A0092B-C50C-407E-A947-70E740481C1C}">
+                          <a14:useLocalDpi xmlns:a14="http://schemas.microsoft.com/office/drawing/2010/main" val="0"/>
+                        </a:ext>
+                      </a:extLst>
+                    </a:blip>
+                    <a:stretch>
+                      <a:fillRect/>
+                    </a:stretch>
+                  </pic:blipFill>
+                  <pic:spPr>
+                    <a:xfrm>
+                      <a:off x="0" y="0"/>
+                      <a:ext cx="1231265" cy="2428875"/>
+                    </a:xfrm>
+                    <a:prstGeom prst="rect">
+                      <a:avLst/>
+                    </a:prstGeom>
+                  </pic:spPr>
+                </pic:pic>
+              </a:graphicData>
+            </a:graphic>
+            <wp14:sizeRelH relativeFrom="page">
+              <wp14:pctWidth>0</wp14:pctWidth>
+            </wp14:sizeRelH>
+            <wp14:sizeRelV relativeFrom="page">
+              <wp14:pctHeight>0</wp14:pctHeight>
+            </wp14:sizeRelV>
+          </wp:anchor>
+        </w:drawing>
+      </w:r>
+      <w:r>
+        <w:rPr>
+          <w:noProof/>
+        </w:rPr>
+        <w:drawing>
+          <wp:anchor distT="0" distB="0" distL="114300" distR="114300" simplePos="0" relativeHeight="251629568" behindDoc="0" locked="0" layoutInCell="1" allowOverlap="1" wp14:anchorId="1150134B" wp14:editId="71AF1EC8">
+            <wp:simplePos x="0" y="0"/>
+            <wp:positionH relativeFrom="column">
+              <wp:posOffset>-3810</wp:posOffset>
+            </wp:positionH>
+            <wp:positionV relativeFrom="paragraph">
+              <wp:posOffset>1082846</wp:posOffset>
             </wp:positionV>
             <wp:extent cx="3106420" cy="2053590"/>
             <wp:effectExtent l="0" t="0" r="0" b="0"/>
@@ -7602,7 +7555,7 @@
                     </pic:cNvPicPr>
                   </pic:nvPicPr>
                   <pic:blipFill>
-                    <a:blip r:embed="rId17" cstate="print">
+                    <a:blip r:embed="rId18" cstate="print">
                       <a:extLst>
                         <a:ext uri="{28A0092B-C50C-407E-A947-70E740481C1C}">
                           <a14:useLocalDpi xmlns:a14="http://schemas.microsoft.com/office/drawing/2010/main" val="0"/>
@@ -7643,7 +7596,102 @@
         <w:rPr>
           <w:lang w:val="ca-ES"/>
         </w:rPr>
-        <w:t xml:space="preserve">Utilitzat per facilitar la tasca del disseny de la base de dades relacional. Es mostren les entitats de l’aplicació i com actuen. Per a una millor visualització del diagrama i més gran, es pot trobar a </w:t>
+        <w:t xml:space="preserve">El </w:t>
+      </w:r>
+      <w:r>
+        <w:rPr>
+          <w:b/>
+          <w:bCs/>
+          <w:lang w:val="ca-ES"/>
+        </w:rPr>
+        <w:t>Diagrama de Gantt</w:t>
+      </w:r>
+      <w:r>
+        <w:rPr>
+          <w:b/>
+          <w:bCs/>
+          <w:lang w:val="ca-ES"/>
+        </w:rPr>
+        <w:t xml:space="preserve"> j</w:t>
+      </w:r>
+      <w:r>
+        <w:rPr>
+          <w:lang w:val="ca-ES"/>
+        </w:rPr>
+        <w:t>a mencionat anteriorment</w:t>
+      </w:r>
+      <w:r>
+        <w:rPr>
+          <w:lang w:val="ca-ES"/>
+        </w:rPr>
+        <w:t>,</w:t>
+      </w:r>
+      <w:r>
+        <w:rPr>
+          <w:lang w:val="ca-ES"/>
+        </w:rPr>
+        <w:t xml:space="preserve"> dedicat a la gestió de les tasques i el temps.</w:t>
+      </w:r>
+      <w:r>
+        <w:rPr>
+          <w:lang w:val="ca-ES"/>
+        </w:rPr>
+        <w:t xml:space="preserve"> Per la correcta visualització es troba a </w:t>
+      </w:r>
+      <w:r>
+        <w:rPr>
+          <w:b/>
+          <w:lang w:val="ca-ES"/>
+        </w:rPr>
+        <w:t>Apèndix [2]</w:t>
+      </w:r>
+      <w:r>
+        <w:rPr>
+          <w:b/>
+          <w:lang w:val="ca-ES"/>
+        </w:rPr>
+        <w:t>.</w:t>
+      </w:r>
+      <w:r>
+        <w:rPr>
+          <w:b/>
+          <w:lang w:val="ca-ES"/>
+        </w:rPr>
+        <w:t xml:space="preserve"> </w:t>
+      </w:r>
+      <w:r>
+        <w:rPr>
+          <w:lang w:val="ca-ES"/>
+        </w:rPr>
+        <w:t xml:space="preserve">El </w:t>
+      </w:r>
+      <w:r>
+        <w:rPr>
+          <w:b/>
+          <w:bCs/>
+          <w:lang w:val="ca-ES"/>
+        </w:rPr>
+        <w:t>Diagrama Entitat Relació</w:t>
+      </w:r>
+      <w:r>
+        <w:rPr>
+          <w:b/>
+          <w:bCs/>
+          <w:lang w:val="ca-ES"/>
+        </w:rPr>
+        <w:t xml:space="preserve"> </w:t>
+      </w:r>
+      <w:r>
+        <w:rPr>
+          <w:lang w:val="ca-ES"/>
+        </w:rPr>
+        <w:t>u</w:t>
+      </w:r>
+      <w:r>
+        <w:rPr>
+          <w:lang w:val="ca-ES"/>
+        </w:rPr>
+        <w:t xml:space="preserve">tilitzat per facilitar la tasca del disseny de la base de dades relacional. Es mostren les entitats de l’aplicació i com actuen. Per a una millor visualització del diagrama i més gran, es pot trobar a </w:t>
       </w:r>
       <w:r>
         <w:rPr>
@@ -7682,53 +7730,34 @@
       <w:pPr>
         <w:pStyle w:val="PARAGRAPH"/>
         <w:ind w:firstLine="0"/>
+        <w:jc w:val="center"/>
+        <w:rPr>
+          <w:lang w:val="ca-ES"/>
+        </w:rPr>
+      </w:pPr>
+    </w:p>
+    <w:p>
+      <w:pPr>
+        <w:pStyle w:val="PARAGRAPH"/>
+        <w:ind w:firstLine="0"/>
         <w:rPr>
           <w:b/>
           <w:bCs/>
           <w:lang w:val="ca-ES"/>
         </w:rPr>
       </w:pPr>
-    </w:p>
-    <w:p>
-      <w:pPr>
-        <w:pStyle w:val="PARAGRAPH"/>
-        <w:ind w:firstLine="0"/>
-        <w:jc w:val="center"/>
-        <w:rPr>
-          <w:lang w:val="ca-ES"/>
-        </w:rPr>
-      </w:pPr>
-      <w:r>
-        <w:rPr>
-          <w:b/>
-          <w:bCs/>
-          <w:lang w:val="ca-ES"/>
-        </w:rPr>
-        <w:t>Diagrama Model Relacional</w:t>
-      </w:r>
-    </w:p>
-    <w:p>
-      <w:pPr>
-        <w:pStyle w:val="PARAGRAPH"/>
-        <w:ind w:firstLine="0"/>
-        <w:rPr>
-          <w:b/>
-          <w:bCs/>
-          <w:lang w:val="ca-ES"/>
-        </w:rPr>
-      </w:pPr>
       <w:r>
         <w:rPr>
           <w:noProof/>
         </w:rPr>
         <w:drawing>
-          <wp:anchor distT="0" distB="0" distL="114300" distR="114300" simplePos="0" relativeHeight="251668480" behindDoc="0" locked="0" layoutInCell="1" allowOverlap="1" wp14:anchorId="662CAD9B" wp14:editId="76854049">
+          <wp:anchor distT="0" distB="0" distL="114300" distR="114300" simplePos="0" relativeHeight="251642880" behindDoc="0" locked="0" layoutInCell="1" allowOverlap="1" wp14:anchorId="662CAD9B" wp14:editId="494612B0">
             <wp:simplePos x="0" y="0"/>
             <wp:positionH relativeFrom="column">
               <wp:posOffset>0</wp:posOffset>
             </wp:positionH>
             <wp:positionV relativeFrom="paragraph">
-              <wp:posOffset>788035</wp:posOffset>
+              <wp:posOffset>972280</wp:posOffset>
             </wp:positionV>
             <wp:extent cx="3106420" cy="695960"/>
             <wp:effectExtent l="0" t="0" r="0" b="0"/>
@@ -7747,7 +7776,7 @@
                     </pic:cNvPicPr>
                   </pic:nvPicPr>
                   <pic:blipFill rotWithShape="1">
-                    <a:blip r:embed="rId18" cstate="print">
+                    <a:blip r:embed="rId19" cstate="print">
                       <a:extLst>
                         <a:ext uri="{28A0092B-C50C-407E-A947-70E740481C1C}">
                           <a14:useLocalDpi xmlns:a14="http://schemas.microsoft.com/office/drawing/2010/main" val="0"/>
@@ -7791,7 +7820,29 @@
         <w:rPr>
           <w:lang w:val="ca-ES"/>
         </w:rPr>
-        <w:t>U</w:t>
+        <w:t xml:space="preserve">Per finalitzar també el </w:t>
+      </w:r>
+      <w:r>
+        <w:rPr>
+          <w:b/>
+          <w:bCs/>
+          <w:lang w:val="ca-ES"/>
+        </w:rPr>
+        <w:t>Diagrama Model Relacional</w:t>
+      </w:r>
+      <w:r>
+        <w:rPr>
+          <w:b/>
+          <w:bCs/>
+          <w:lang w:val="ca-ES"/>
+        </w:rPr>
+        <w:t xml:space="preserve">, </w:t>
+      </w:r>
+      <w:r>
+        <w:rPr>
+          <w:lang w:val="ca-ES"/>
+        </w:rPr>
+        <w:t>u</w:t>
       </w:r>
       <w:r>
         <w:rPr>
@@ -7881,17 +7932,255 @@
       <w:pPr>
         <w:pStyle w:val="PARAGRAPH"/>
         <w:ind w:firstLine="0"/>
-        <w:jc w:val="left"/>
-        <w:rPr>
-          <w:lang w:val="ca-ES"/>
-        </w:rPr>
-      </w:pPr>
-      <w:r>
-        <w:rPr>
-          <w:lang w:val="ca-ES"/>
-        </w:rPr>
-        <w:t>...</w:t>
-      </w:r>
+        <w:rPr>
+          <w:lang w:val="ca-ES"/>
+        </w:rPr>
+      </w:pPr>
+      <w:r>
+        <w:rPr>
+          <w:lang w:val="ca-ES"/>
+        </w:rPr>
+        <w:t xml:space="preserve">Abans de començar amb la creació del </w:t>
+      </w:r>
+      <w:proofErr w:type="spellStart"/>
+      <w:r>
+        <w:rPr>
+          <w:lang w:val="ca-ES"/>
+        </w:rPr>
+        <w:t>frontend</w:t>
+      </w:r>
+      <w:proofErr w:type="spellEnd"/>
+      <w:r>
+        <w:rPr>
+          <w:lang w:val="ca-ES"/>
+        </w:rPr>
+        <w:t xml:space="preserve"> de l'aplicació, s'ha desenvolupat un petit prototip de com serà de forma ràpida i com estaran estructurats els elements a la pàgina web. Això, s'ha efectuat en una plantilla de telèfons mòbils, ja que en ser una pàgina web </w:t>
+      </w:r>
+      <w:proofErr w:type="spellStart"/>
+      <w:r>
+        <w:rPr>
+          <w:lang w:val="ca-ES"/>
+        </w:rPr>
+        <w:t>responsive</w:t>
+      </w:r>
+      <w:proofErr w:type="spellEnd"/>
+      <w:r>
+        <w:rPr>
+          <w:lang w:val="ca-ES"/>
+        </w:rPr>
+        <w:t xml:space="preserve"> si és adaptable per mòbils també ho serà per a un ordinador i estarà just al centre</w:t>
+      </w:r>
+      <w:r>
+        <w:rPr>
+          <w:lang w:val="ca-ES"/>
+        </w:rPr>
+        <w:t xml:space="preserve">. </w:t>
+      </w:r>
+    </w:p>
+    <w:p>
+      <w:pPr>
+        <w:pStyle w:val="PARAGRAPH"/>
+        <w:ind w:firstLine="284"/>
+        <w:rPr>
+          <w:lang w:val="ca-ES"/>
+        </w:rPr>
+      </w:pPr>
+      <w:r>
+        <w:rPr>
+          <w:lang w:val="ca-ES"/>
+        </w:rPr>
+        <w:t xml:space="preserve">A continuació es mostraran dues captures de pantalla, una d'elles està principalment orientada al </w:t>
+      </w:r>
+      <w:proofErr w:type="spellStart"/>
+      <w:r>
+        <w:rPr>
+          <w:lang w:val="ca-ES"/>
+        </w:rPr>
+        <w:t>login</w:t>
+      </w:r>
+      <w:proofErr w:type="spellEnd"/>
+      <w:r>
+        <w:rPr>
+          <w:lang w:val="ca-ES"/>
+        </w:rPr>
+        <w:t xml:space="preserve"> inicial de l'aplicació web, en aquesta es mostrarà un petit </w:t>
+      </w:r>
+      <w:proofErr w:type="spellStart"/>
+      <w:r>
+        <w:rPr>
+          <w:lang w:val="ca-ES"/>
+        </w:rPr>
+        <w:t>logo</w:t>
+      </w:r>
+      <w:proofErr w:type="spellEnd"/>
+      <w:r>
+        <w:rPr>
+          <w:lang w:val="ca-ES"/>
+        </w:rPr>
+        <w:t xml:space="preserve"> de l'empresa (a escollir encara entre les diferents versions i que millor s'adapti), un nom d'usuari per fitxar, una contrasenya personal que tindrà cada usuari, un comentari opcional per si han d'indicar alguna observació i per fina</w:t>
+      </w:r>
+      <w:r>
+        <w:rPr>
+          <w:lang w:val="ca-ES"/>
+        </w:rPr>
+        <w:t>litzar indicar si estan entrant o sortit de l'empresa. Això mateix, s'enviarà amb un botó en color vermell</w:t>
+      </w:r>
+      <w:r>
+        <w:rPr>
+          <w:lang w:val="ca-ES"/>
+        </w:rPr>
+        <w:t>.</w:t>
+      </w:r>
+    </w:p>
+    <w:p>
+      <w:pPr>
+        <w:pStyle w:val="PARAGRAPH"/>
+        <w:ind w:firstLine="284"/>
+        <w:rPr>
+          <w:lang w:val="ca-ES"/>
+        </w:rPr>
+      </w:pPr>
+      <w:r>
+        <w:rPr>
+          <w:noProof/>
+        </w:rPr>
+        <w:drawing>
+          <wp:anchor distT="0" distB="0" distL="114300" distR="114300" simplePos="0" relativeHeight="251686912" behindDoc="0" locked="0" layoutInCell="1" allowOverlap="1" wp14:anchorId="54C14284" wp14:editId="709C9098">
+            <wp:simplePos x="0" y="0"/>
+            <wp:positionH relativeFrom="column">
+              <wp:posOffset>1674324</wp:posOffset>
+            </wp:positionH>
+            <wp:positionV relativeFrom="paragraph">
+              <wp:posOffset>1119354</wp:posOffset>
+            </wp:positionV>
+            <wp:extent cx="1228090" cy="2378710"/>
+            <wp:effectExtent l="0" t="0" r="0" b="0"/>
+            <wp:wrapSquare wrapText="bothSides"/>
+            <wp:docPr id="9" name="Imagen 9"/>
+            <wp:cNvGraphicFramePr>
+              <a:graphicFrameLocks xmlns:a="http://schemas.openxmlformats.org/drawingml/2006/main" noChangeAspect="1"/>
+            </wp:cNvGraphicFramePr>
+            <a:graphic xmlns:a="http://schemas.openxmlformats.org/drawingml/2006/main">
+              <a:graphicData uri="http://schemas.openxmlformats.org/drawingml/2006/picture">
+                <pic:pic xmlns:pic="http://schemas.openxmlformats.org/drawingml/2006/picture">
+                  <pic:nvPicPr>
+                    <pic:cNvPr id="1" name=""/>
+                    <pic:cNvPicPr/>
+                  </pic:nvPicPr>
+                  <pic:blipFill>
+                    <a:blip r:embed="rId20" cstate="print">
+                      <a:extLst>
+                        <a:ext uri="{28A0092B-C50C-407E-A947-70E740481C1C}">
+                          <a14:useLocalDpi xmlns:a14="http://schemas.microsoft.com/office/drawing/2010/main" val="0"/>
+                        </a:ext>
+                      </a:extLst>
+                    </a:blip>
+                    <a:stretch>
+                      <a:fillRect/>
+                    </a:stretch>
+                  </pic:blipFill>
+                  <pic:spPr>
+                    <a:xfrm>
+                      <a:off x="0" y="0"/>
+                      <a:ext cx="1228090" cy="2378710"/>
+                    </a:xfrm>
+                    <a:prstGeom prst="rect">
+                      <a:avLst/>
+                    </a:prstGeom>
+                  </pic:spPr>
+                </pic:pic>
+              </a:graphicData>
+            </a:graphic>
+            <wp14:sizeRelH relativeFrom="page">
+              <wp14:pctWidth>0</wp14:pctWidth>
+            </wp14:sizeRelH>
+            <wp14:sizeRelV relativeFrom="page">
+              <wp14:pctHeight>0</wp14:pctHeight>
+            </wp14:sizeRelV>
+          </wp:anchor>
+        </w:drawing>
+      </w:r>
+      <w:r>
+        <w:rPr>
+          <w:noProof/>
+        </w:rPr>
+        <w:t>L'altra captura de pantalla està orientada a la visualització un cop s'ha efectuat el login. Aquest mateix mostrarà un calendari del més actual i es podrà seleccionar els diferents dies, d'aquesta forma el treballador per veure un registre de tots els seus dies i si ha arribat tard algun o ha de recuperar hores de la seva jornada laboral</w:t>
+      </w:r>
+      <w:r>
+        <w:rPr>
+          <w:lang w:val="ca-ES"/>
+        </w:rPr>
+        <w:t xml:space="preserve">. </w:t>
+      </w:r>
+    </w:p>
+    <w:p>
+      <w:pPr>
+        <w:pStyle w:val="PARAGRAPH"/>
+        <w:ind w:firstLine="284"/>
+        <w:rPr>
+          <w:lang w:val="ca-ES"/>
+        </w:rPr>
+      </w:pPr>
+    </w:p>
+    <w:p>
+      <w:pPr>
+        <w:pStyle w:val="PARAGRAPH"/>
+        <w:ind w:left="567" w:firstLine="0"/>
+        <w:rPr>
+          <w:lang w:val="ca-ES"/>
+        </w:rPr>
+      </w:pPr>
+      <w:r>
+        <w:rPr>
+          <w:b/>
+          <w:bCs/>
+          <w:lang w:val="ca-ES"/>
+        </w:rPr>
+        <w:t xml:space="preserve">Figura [6]: </w:t>
+      </w:r>
+      <w:proofErr w:type="spellStart"/>
+      <w:r>
+        <w:rPr>
+          <w:lang w:val="ca-ES"/>
+        </w:rPr>
+        <w:t>login</w:t>
+      </w:r>
+      <w:proofErr w:type="spellEnd"/>
+      <w:r>
+        <w:rPr>
+          <w:lang w:val="ca-ES"/>
+        </w:rPr>
+        <w:tab/>
+      </w:r>
+      <w:r>
+        <w:rPr>
+          <w:lang w:val="ca-ES"/>
+        </w:rPr>
+        <w:tab/>
+      </w:r>
+      <w:r>
+        <w:rPr>
+          <w:b/>
+          <w:bCs/>
+          <w:lang w:val="ca-ES"/>
+        </w:rPr>
+        <w:t>Figura [7]:</w:t>
+      </w:r>
+      <w:r>
+        <w:rPr>
+          <w:lang w:val="ca-ES"/>
+        </w:rPr>
+        <w:t xml:space="preserve"> registres</w:t>
+      </w:r>
+    </w:p>
+    <w:p>
+      <w:pPr>
+        <w:pStyle w:val="PARAGRAPH"/>
+        <w:ind w:left="567" w:firstLine="0"/>
+        <w:rPr>
+          <w:lang w:val="ca-ES"/>
+        </w:rPr>
+      </w:pPr>
     </w:p>
     <w:p>
       <w:pPr>
@@ -7936,11 +8225,353 @@
       <w:pPr>
         <w:pStyle w:val="PARAGRAPH"/>
         <w:ind w:firstLine="0"/>
+        <w:rPr>
+          <w:lang w:val="ca-ES"/>
+        </w:rPr>
+      </w:pPr>
+      <w:r>
+        <w:rPr>
+          <w:lang w:val="ca-ES"/>
+        </w:rPr>
+        <w:t>Per a una millor configuració de tot el material utilitzat, tant codi, documentació, diagrames, etc. I que en un futur qualsevol persona pugui reutilitzar aquest projecte si el programador ja no està a l'empresa, s'ha creat la forma de les carpetes amb el Model-Vista-Controlador per al codi i una estructuració de la resta de carpetes semblant amb la separació de: Codi, Diagrames i Documentació, aquesta última amb subcarpetes de diferents informes</w:t>
+      </w:r>
+      <w:r>
+        <w:rPr>
+          <w:lang w:val="ca-ES"/>
+        </w:rPr>
+        <w:t xml:space="preserve">. </w:t>
+      </w:r>
+    </w:p>
+    <w:p>
+      <w:pPr>
+        <w:pStyle w:val="PARAGRAPH"/>
+        <w:ind w:firstLine="284"/>
+        <w:rPr>
+          <w:lang w:val="ca-ES"/>
+        </w:rPr>
+      </w:pPr>
+      <w:r>
+        <w:rPr>
+          <w:lang w:val="ca-ES"/>
+        </w:rPr>
+        <w:t>Ara mateix només es mostrarà el format actual de carpetes, en un futur de cara a la pròxima entrega del projecte, es desenvoluparà un petit índex amb format HTML per no haver de navegar a través de les carpetes amb el Windows. A l'Apèndix [5] es pot visualitzar més gran</w:t>
+      </w:r>
+      <w:r>
+        <w:rPr>
+          <w:lang w:val="ca-ES"/>
+        </w:rPr>
+        <w:t xml:space="preserve">. </w:t>
+      </w:r>
+    </w:p>
+    <w:p>
+      <w:pPr>
+        <w:pStyle w:val="PARAGRAPH"/>
+        <w:ind w:firstLine="0"/>
+        <w:rPr>
+          <w:lang w:val="ca-ES"/>
+        </w:rPr>
+      </w:pPr>
+      <w:r>
+        <w:rPr>
+          <w:noProof/>
+        </w:rPr>
+        <w:drawing>
+          <wp:anchor distT="0" distB="0" distL="114300" distR="114300" simplePos="0" relativeHeight="251693056" behindDoc="0" locked="0" layoutInCell="1" allowOverlap="1" wp14:anchorId="05170DA2" wp14:editId="5621E545">
+            <wp:simplePos x="0" y="0"/>
+            <wp:positionH relativeFrom="column">
+              <wp:posOffset>895672</wp:posOffset>
+            </wp:positionH>
+            <wp:positionV relativeFrom="paragraph">
+              <wp:posOffset>46516</wp:posOffset>
+            </wp:positionV>
+            <wp:extent cx="1036955" cy="1920875"/>
+            <wp:effectExtent l="0" t="0" r="0" b="0"/>
+            <wp:wrapSquare wrapText="bothSides"/>
+            <wp:docPr id="14" name="Imagen 14"/>
+            <wp:cNvGraphicFramePr>
+              <a:graphicFrameLocks xmlns:a="http://schemas.openxmlformats.org/drawingml/2006/main" noChangeAspect="1"/>
+            </wp:cNvGraphicFramePr>
+            <a:graphic xmlns:a="http://schemas.openxmlformats.org/drawingml/2006/main">
+              <a:graphicData uri="http://schemas.openxmlformats.org/drawingml/2006/picture">
+                <pic:pic xmlns:pic="http://schemas.openxmlformats.org/drawingml/2006/picture">
+                  <pic:nvPicPr>
+                    <pic:cNvPr id="1" name=""/>
+                    <pic:cNvPicPr/>
+                  </pic:nvPicPr>
+                  <pic:blipFill>
+                    <a:blip r:embed="rId21" cstate="print">
+                      <a:extLst>
+                        <a:ext uri="{28A0092B-C50C-407E-A947-70E740481C1C}">
+                          <a14:useLocalDpi xmlns:a14="http://schemas.microsoft.com/office/drawing/2010/main" val="0"/>
+                        </a:ext>
+                      </a:extLst>
+                    </a:blip>
+                    <a:stretch>
+                      <a:fillRect/>
+                    </a:stretch>
+                  </pic:blipFill>
+                  <pic:spPr>
+                    <a:xfrm>
+                      <a:off x="0" y="0"/>
+                      <a:ext cx="1036955" cy="1920875"/>
+                    </a:xfrm>
+                    <a:prstGeom prst="rect">
+                      <a:avLst/>
+                    </a:prstGeom>
+                  </pic:spPr>
+                </pic:pic>
+              </a:graphicData>
+            </a:graphic>
+            <wp14:sizeRelH relativeFrom="page">
+              <wp14:pctWidth>0</wp14:pctWidth>
+            </wp14:sizeRelH>
+            <wp14:sizeRelV relativeFrom="page">
+              <wp14:pctHeight>0</wp14:pctHeight>
+            </wp14:sizeRelV>
+          </wp:anchor>
+        </w:drawing>
+      </w:r>
+    </w:p>
+    <w:p>
+      <w:pPr>
+        <w:pStyle w:val="PARAGRAPH"/>
+        <w:ind w:firstLine="0"/>
+        <w:rPr>
+          <w:lang w:val="ca-ES"/>
+        </w:rPr>
+      </w:pPr>
+    </w:p>
+    <w:p>
+      <w:pPr>
+        <w:pStyle w:val="PARAGRAPH"/>
+        <w:ind w:firstLine="0"/>
+        <w:rPr>
+          <w:lang w:val="ca-ES"/>
+        </w:rPr>
+      </w:pPr>
+    </w:p>
+    <w:p>
+      <w:pPr>
+        <w:pStyle w:val="PARAGRAPH"/>
+        <w:ind w:firstLine="0"/>
+        <w:rPr>
+          <w:lang w:val="ca-ES"/>
+        </w:rPr>
+      </w:pPr>
+    </w:p>
+    <w:p>
+      <w:pPr>
+        <w:pStyle w:val="PARAGRAPH"/>
+        <w:ind w:firstLine="0"/>
+        <w:rPr>
+          <w:lang w:val="ca-ES"/>
+        </w:rPr>
+      </w:pPr>
+    </w:p>
+    <w:p>
+      <w:pPr>
+        <w:pStyle w:val="PARAGRAPH"/>
+        <w:ind w:firstLine="0"/>
+        <w:rPr>
+          <w:lang w:val="ca-ES"/>
+        </w:rPr>
+      </w:pPr>
+    </w:p>
+    <w:p>
+      <w:pPr>
+        <w:pStyle w:val="PARAGRAPH"/>
+        <w:ind w:firstLine="0"/>
+        <w:rPr>
+          <w:lang w:val="ca-ES"/>
+        </w:rPr>
+      </w:pPr>
+    </w:p>
+    <w:p>
+      <w:pPr>
+        <w:pStyle w:val="PARAGRAPH"/>
+        <w:ind w:firstLine="0"/>
+        <w:rPr>
+          <w:lang w:val="ca-ES"/>
+        </w:rPr>
+      </w:pPr>
+    </w:p>
+    <w:p>
+      <w:pPr>
+        <w:pStyle w:val="PARAGRAPH"/>
+        <w:ind w:firstLine="0"/>
+        <w:rPr>
+          <w:lang w:val="ca-ES"/>
+        </w:rPr>
+      </w:pPr>
+    </w:p>
+    <w:p>
+      <w:pPr>
+        <w:pStyle w:val="PARAGRAPH"/>
+        <w:ind w:firstLine="0"/>
+        <w:rPr>
+          <w:lang w:val="ca-ES"/>
+        </w:rPr>
+      </w:pPr>
+    </w:p>
+    <w:p>
+      <w:pPr>
+        <w:pStyle w:val="PARAGRAPH"/>
+        <w:ind w:firstLine="0"/>
+        <w:rPr>
+          <w:lang w:val="ca-ES"/>
+        </w:rPr>
+      </w:pPr>
+    </w:p>
+    <w:p>
+      <w:pPr>
+        <w:pStyle w:val="PARAGRAPH"/>
+        <w:ind w:firstLine="0"/>
+        <w:rPr>
+          <w:lang w:val="ca-ES"/>
+        </w:rPr>
+      </w:pPr>
+    </w:p>
+    <w:p>
+      <w:pPr>
+        <w:pStyle w:val="PARAGRAPH"/>
+        <w:ind w:firstLine="0"/>
+        <w:rPr>
+          <w:lang w:val="ca-ES"/>
+        </w:rPr>
+      </w:pPr>
+    </w:p>
+    <w:p>
+      <w:pPr>
+        <w:pStyle w:val="PARAGRAPH"/>
+        <w:ind w:firstLine="0"/>
+        <w:rPr>
+          <w:lang w:val="ca-ES"/>
+        </w:rPr>
+      </w:pPr>
+    </w:p>
+    <w:p>
+      <w:pPr>
+        <w:pStyle w:val="PARAGRAPH"/>
+        <w:ind w:left="709" w:firstLine="0"/>
         <w:jc w:val="left"/>
         <w:rPr>
           <w:lang w:val="ca-ES"/>
         </w:rPr>
       </w:pPr>
+      <w:r>
+        <w:rPr>
+          <w:b/>
+          <w:bCs/>
+          <w:lang w:val="ca-ES"/>
+        </w:rPr>
+        <w:t>Figura [8]:</w:t>
+      </w:r>
+      <w:r>
+        <w:rPr>
+          <w:lang w:val="ca-ES"/>
+        </w:rPr>
+        <w:t xml:space="preserve"> organització dels directoris</w:t>
+      </w:r>
+    </w:p>
+    <w:p>
+      <w:pPr>
+        <w:pStyle w:val="Ttulo1"/>
+        <w:spacing w:line="240" w:lineRule="auto"/>
+        <w:rPr>
+          <w:color w:val="000000"/>
+          <w:lang w:val="ca-ES"/>
+        </w:rPr>
+      </w:pPr>
+      <w:r>
+        <w:rPr>
+          <w:color w:val="000000"/>
+          <w:lang w:val="ca-ES"/>
+        </w:rPr>
+        <w:lastRenderedPageBreak/>
+        <w:t>8</w:t>
+      </w:r>
+      <w:r>
+        <w:rPr>
+          <w:color w:val="000000"/>
+          <w:lang w:val="ca-ES"/>
+        </w:rPr>
+        <w:tab/>
+      </w:r>
+      <w:r>
+        <w:rPr>
+          <w:color w:val="000000"/>
+          <w:lang w:val="ca-ES"/>
+        </w:rPr>
+        <w:t>Conclusió</w:t>
+      </w:r>
+    </w:p>
+    <w:p>
+      <w:pPr>
+        <w:pStyle w:val="PARAGRAPHnoindent"/>
+        <w:rPr>
+          <w:lang w:val="ca-ES"/>
+        </w:rPr>
+      </w:pPr>
+      <w:r>
+        <w:rPr>
+          <w:lang w:val="ca-ES"/>
+        </w:rPr>
+        <w:t xml:space="preserve">Per finalitzar aquest informe s'ha volgut exposar una petita conclusió final de com esta anant el projecte. Ara mateix i amb tota la informació documentada, s'ha pogut veure que hi ha hagut un enrariment a l'hora de la programació inicial, però s'ha pogut solucionar amb la modificació de temps per la realització de vídeos o </w:t>
+      </w:r>
+      <w:proofErr w:type="spellStart"/>
+      <w:r>
+        <w:rPr>
+          <w:lang w:val="ca-ES"/>
+        </w:rPr>
+        <w:t>testing</w:t>
+      </w:r>
+      <w:proofErr w:type="spellEnd"/>
+      <w:r>
+        <w:rPr>
+          <w:lang w:val="ca-ES"/>
+        </w:rPr>
+        <w:t xml:space="preserve"> auxiliar</w:t>
+      </w:r>
+      <w:r>
+        <w:rPr>
+          <w:lang w:val="ca-ES"/>
+        </w:rPr>
+        <w:t xml:space="preserve">. </w:t>
+      </w:r>
+    </w:p>
+    <w:p>
+      <w:pPr>
+        <w:pStyle w:val="PARAGRAPH"/>
+        <w:rPr>
+          <w:lang w:val="ca-ES"/>
+        </w:rPr>
+      </w:pPr>
+      <w:r>
+        <w:rPr>
+          <w:lang w:val="ca-ES"/>
+        </w:rPr>
+        <w:t xml:space="preserve">Just amb tota la informació explicada és el primer cop que hi ha avenços sobre la documentació i també sobre la programació, d'aquesta forma ja s'hi han començat a veure diferents imatges amb un petit prototip d'aplicació i un petit format d'organització de carpetes. Això està molt bé, ja que no només es veu una documentació excessiva sinó que de forma positiva ja es comen-ça a veure un </w:t>
+      </w:r>
+      <w:proofErr w:type="spellStart"/>
+      <w:r>
+        <w:rPr>
+          <w:lang w:val="ca-ES"/>
+        </w:rPr>
+        <w:t>aplicatiu</w:t>
+      </w:r>
+      <w:proofErr w:type="spellEnd"/>
+      <w:r>
+        <w:rPr>
+          <w:lang w:val="ca-ES"/>
+        </w:rPr>
+        <w:t xml:space="preserve"> en condicions</w:t>
+      </w:r>
+      <w:r>
+        <w:rPr>
+          <w:lang w:val="ca-ES"/>
+        </w:rPr>
+        <w:t xml:space="preserve">. </w:t>
+      </w:r>
     </w:p>
     <w:p>
       <w:pPr>
@@ -7978,10 +8609,37 @@
       </w:pPr>
       <w:r>
         <w:rPr>
-          <w:color w:val="000000" w:themeColor="text1"/>
-          <w:lang w:val="ca-ES"/>
-        </w:rPr>
-        <w:t>...</w:t>
+          <w:color w:val="000000"/>
+          <w:lang w:val="ca-ES"/>
+        </w:rPr>
+        <w:t>Cara aquest segon article, hi ha tres persones molt importants a qui agrair la seva aportació. La primera i ja mencionada al primer article, al meu tutor del TFG Marc. Gràcies a ell he pogut fer moltes modificacions que m'ha comentat i ficar informació extra per a poder optar a una millor qualificació de nota final. Sense la seva ajuda amb reunions i respostes als correus amb una velocitat increïble, no podria desenvolupar de forma tan precisa un article, ja que és el primer cop que ho faig. Moltes gràcies</w:t>
+      </w:r>
+      <w:r>
+        <w:rPr>
+          <w:color w:val="000000"/>
+          <w:lang w:val="ca-ES"/>
+        </w:rPr>
+        <w:t>.</w:t>
+      </w:r>
+    </w:p>
+    <w:p>
+      <w:pPr>
+        <w:pStyle w:val="PARAGRAPH"/>
+        <w:rPr>
+          <w:lang w:val="ca-ES"/>
+        </w:rPr>
+      </w:pPr>
+      <w:r>
+        <w:rPr>
+          <w:lang w:val="ca-ES"/>
+        </w:rPr>
+        <w:t>Unes dues altres persones a destacar són el meu cap de departament a l'empresa, Fran, gràcies a la seva ajuda he pogut aconseguir diferents tipus d'informació a l'empresa sobre el sistema antic, ja que ell mateix el va desenvolupar amb un antic company. L'últim agraïment és per a totes les persones que seran usuaris finals, he preguntat a diferents companys de feina sobre quines modificacions creuen oportunes del sistema actual, tenim els requisits de direcció general que és el client principal, però ja que hi ha un bon contacte amb els usuaris finals, s'ha preguntat sobre petites modificacions que creuen que anirien prou bé</w:t>
+      </w:r>
+      <w:r>
+        <w:rPr>
+          <w:lang w:val="ca-ES"/>
+        </w:rPr>
+        <w:t xml:space="preserve">. </w:t>
       </w:r>
     </w:p>
     <w:p>
@@ -8043,7 +8701,7 @@
         </w:rPr>
         <w:t xml:space="preserve"> “Corrector ortogràfic i gramatical.” 2020. [consultat 02/03/2021]. Disponible a Internet: </w:t>
       </w:r>
-      <w:hyperlink r:id="rId19" w:history="1">
+      <w:hyperlink r:id="rId22" w:history="1">
         <w:r>
           <w:rPr>
             <w:rStyle w:val="Hipervnculo"/>
@@ -8215,7 +8873,7 @@
         </w:rPr>
         <w:t xml:space="preserve"> </w:t>
       </w:r>
-      <w:hyperlink r:id="rId20" w:history="1">
+      <w:hyperlink r:id="rId23" w:history="1">
         <w:r>
           <w:rPr>
             <w:rStyle w:val="Hipervnculo"/>
@@ -8364,7 +9022,7 @@
         </w:rPr>
         <w:t xml:space="preserve"> </w:t>
       </w:r>
-      <w:hyperlink r:id="rId21" w:history="1">
+      <w:hyperlink r:id="rId24" w:history="1">
         <w:r>
           <w:rPr>
             <w:rStyle w:val="Hipervnculo"/>
@@ -8505,7 +9163,7 @@
         </w:rPr>
         <w:t xml:space="preserve">?. 2021. [consultat 19/04/2021]. Disponible a Internet: </w:t>
       </w:r>
-      <w:hyperlink r:id="rId22" w:history="1">
+      <w:hyperlink r:id="rId25" w:history="1">
         <w:r>
           <w:rPr>
             <w:rStyle w:val="Hipervnculo"/>
@@ -8574,7 +9232,7 @@
         </w:rPr>
         <w:t xml:space="preserve"> Basic”. 2020. [consultat 22/04/2021]. Disponible a Internet: </w:t>
       </w:r>
-      <w:hyperlink r:id="rId23" w:history="1">
+      <w:hyperlink r:id="rId26" w:history="1">
         <w:r>
           <w:rPr>
             <w:rStyle w:val="Hipervnculo"/>
@@ -8643,7 +9301,7 @@
         </w:rPr>
         <w:t xml:space="preserve"> Control laboral”. 2021. [consultat 22/04/2021]. Disponible a Internet: </w:t>
       </w:r>
-      <w:hyperlink r:id="rId24" w:history="1">
+      <w:hyperlink r:id="rId27" w:history="1">
         <w:r>
           <w:rPr>
             <w:rStyle w:val="Hipervnculo"/>
@@ -8712,7 +9370,7 @@
         </w:rPr>
         <w:t xml:space="preserve">”. 2021. [consultat 22/04/2021]. Disponible a Internet: </w:t>
       </w:r>
-      <w:hyperlink r:id="rId25" w:history="1">
+      <w:hyperlink r:id="rId28" w:history="1">
         <w:r>
           <w:rPr>
             <w:rStyle w:val="Hipervnculo"/>
@@ -8799,7 +9457,7 @@
         </w:rPr>
         <w:t xml:space="preserve"> y Flexible”. 2020. [consultat 22/04/2021]. Disponible a Internet: </w:t>
       </w:r>
-      <w:hyperlink r:id="rId26" w:history="1">
+      <w:hyperlink r:id="rId29" w:history="1">
         <w:r>
           <w:rPr>
             <w:rStyle w:val="Hipervnculo"/>
@@ -8878,7 +9536,7 @@
         </w:rPr>
         <w:t xml:space="preserve">”. 2020. [consultat 22/04/2021]. Disponible a Internet: </w:t>
       </w:r>
-      <w:hyperlink r:id="rId27" w:history="1">
+      <w:hyperlink r:id="rId30" w:history="1">
         <w:r>
           <w:rPr>
             <w:rStyle w:val="Hipervnculo"/>
@@ -9001,7 +9659,7 @@
         </w:rPr>
         <w:t xml:space="preserve">”. 2020. [consultat 22/04/2021]. Disponible a Internet: </w:t>
       </w:r>
-      <w:hyperlink r:id="rId28" w:history="1">
+      <w:hyperlink r:id="rId31" w:history="1">
         <w:r>
           <w:rPr>
             <w:rStyle w:val="Hipervnculo"/>
@@ -9163,7 +9821,7 @@
                     <pic:cNvPicPr/>
                   </pic:nvPicPr>
                   <pic:blipFill>
-                    <a:blip r:embed="rId29">
+                    <a:blip r:embed="rId32">
                       <a:extLst>
                         <a:ext uri="{28A0092B-C50C-407E-A947-70E740481C1C}">
                           <a14:useLocalDpi xmlns:a14="http://schemas.microsoft.com/office/drawing/2010/main" val="0"/>
@@ -9224,7 +9882,7 @@
                     <pic:cNvPicPr/>
                   </pic:nvPicPr>
                   <pic:blipFill>
-                    <a:blip r:embed="rId30">
+                    <a:blip r:embed="rId33">
                       <a:extLst>
                         <a:ext uri="{28A0092B-C50C-407E-A947-70E740481C1C}">
                           <a14:useLocalDpi xmlns:a14="http://schemas.microsoft.com/office/drawing/2010/main" val="0"/>
@@ -9285,7 +9943,7 @@
                     <pic:cNvPicPr/>
                   </pic:nvPicPr>
                   <pic:blipFill>
-                    <a:blip r:embed="rId31">
+                    <a:blip r:embed="rId34">
                       <a:extLst>
                         <a:ext uri="{28A0092B-C50C-407E-A947-70E740481C1C}">
                           <a14:useLocalDpi xmlns:a14="http://schemas.microsoft.com/office/drawing/2010/main" val="0"/>
@@ -9659,7 +10317,7 @@
                     <pic:cNvPicPr/>
                   </pic:nvPicPr>
                   <pic:blipFill>
-                    <a:blip r:embed="rId32" cstate="print">
+                    <a:blip r:embed="rId35" cstate="print">
                       <a:extLst>
                         <a:ext uri="{28A0092B-C50C-407E-A947-70E740481C1C}">
                           <a14:useLocalDpi xmlns:a14="http://schemas.microsoft.com/office/drawing/2010/main" val="0"/>
@@ -9719,7 +10377,7 @@
                     <pic:cNvPicPr/>
                   </pic:nvPicPr>
                   <pic:blipFill>
-                    <a:blip r:embed="rId33" cstate="print">
+                    <a:blip r:embed="rId36" cstate="print">
                       <a:extLst>
                         <a:ext uri="{28A0092B-C50C-407E-A947-70E740481C1C}">
                           <a14:useLocalDpi xmlns:a14="http://schemas.microsoft.com/office/drawing/2010/main" val="0"/>
@@ -9827,7 +10485,7 @@
                     <pic:cNvPicPr/>
                   </pic:nvPicPr>
                   <pic:blipFill>
-                    <a:blip r:embed="rId34"/>
+                    <a:blip r:embed="rId37"/>
                     <a:stretch>
                       <a:fillRect/>
                     </a:stretch>
@@ -10319,7 +10977,7 @@
                     <pic:cNvPicPr/>
                   </pic:nvPicPr>
                   <pic:blipFill>
-                    <a:blip r:embed="rId35" cstate="print">
+                    <a:blip r:embed="rId38" cstate="print">
                       <a:extLst>
                         <a:ext uri="{28A0092B-C50C-407E-A947-70E740481C1C}">
                           <a14:useLocalDpi xmlns:a14="http://schemas.microsoft.com/office/drawing/2010/main" val="0"/>
@@ -10754,7 +11412,7 @@
                     </pic:cNvPicPr>
                   </pic:nvPicPr>
                   <pic:blipFill>
-                    <a:blip r:embed="rId36" cstate="print">
+                    <a:blip r:embed="rId39" cstate="print">
                       <a:extLst>
                         <a:ext uri="{28A0092B-C50C-407E-A947-70E740481C1C}">
                           <a14:useLocalDpi xmlns:a14="http://schemas.microsoft.com/office/drawing/2010/main" val="0"/>
@@ -10861,20 +11519,34 @@
           <w:lang w:val="ca-ES"/>
         </w:rPr>
       </w:pPr>
+    </w:p>
+    <w:p>
+      <w:pPr>
+        <w:pStyle w:val="References"/>
+        <w:ind w:left="284"/>
+        <w:rPr>
+          <w:rFonts w:ascii="Helvetica" w:hAnsi="Helvetica"/>
+          <w:b/>
+          <w:bCs/>
+          <w:color w:val="000000"/>
+          <w:sz w:val="22"/>
+          <w:lang w:val="ca-ES"/>
+        </w:rPr>
+      </w:pPr>
       <w:r>
         <w:rPr>
           <w:noProof/>
         </w:rPr>
         <w:drawing>
-          <wp:anchor distT="0" distB="0" distL="114300" distR="114300" simplePos="0" relativeHeight="251672576" behindDoc="0" locked="0" layoutInCell="1" allowOverlap="1" wp14:anchorId="62FADA9D" wp14:editId="5D386839">
+          <wp:anchor distT="0" distB="0" distL="114300" distR="114300" simplePos="0" relativeHeight="251643904" behindDoc="0" locked="0" layoutInCell="1" allowOverlap="1" wp14:anchorId="62FADA9D" wp14:editId="5EC37C49">
             <wp:simplePos x="0" y="0"/>
             <wp:positionH relativeFrom="column">
-              <wp:posOffset>180340</wp:posOffset>
+              <wp:posOffset>159868</wp:posOffset>
             </wp:positionH>
             <wp:positionV relativeFrom="paragraph">
-              <wp:posOffset>161290</wp:posOffset>
+              <wp:posOffset>236134</wp:posOffset>
             </wp:positionV>
-            <wp:extent cx="6106795" cy="1662430"/>
+            <wp:extent cx="6106795" cy="1375410"/>
             <wp:effectExtent l="0" t="0" r="0" b="0"/>
             <wp:wrapSquare wrapText="bothSides"/>
             <wp:docPr id="19" name="Imagen 19"/>
@@ -10890,23 +11562,21 @@
                       <a:picLocks noChangeAspect="1" noChangeArrowheads="1"/>
                     </pic:cNvPicPr>
                   </pic:nvPicPr>
-                  <pic:blipFill>
-                    <a:blip r:embed="rId18">
+                  <pic:blipFill rotWithShape="1">
+                    <a:blip r:embed="rId19">
                       <a:extLst>
                         <a:ext uri="{28A0092B-C50C-407E-A947-70E740481C1C}">
                           <a14:useLocalDpi xmlns:a14="http://schemas.microsoft.com/office/drawing/2010/main" val="0"/>
                         </a:ext>
                       </a:extLst>
                     </a:blip>
-                    <a:srcRect/>
-                    <a:stretch>
-                      <a:fillRect/>
-                    </a:stretch>
+                    <a:srcRect t="17240"/>
+                    <a:stretch/>
                   </pic:blipFill>
                   <pic:spPr bwMode="auto">
                     <a:xfrm>
                       <a:off x="0" y="0"/>
-                      <a:ext cx="6106795" cy="1662430"/>
+                      <a:ext cx="6106795" cy="1375410"/>
                     </a:xfrm>
                     <a:prstGeom prst="rect">
                       <a:avLst/>
@@ -10915,6 +11585,11 @@
                     <a:ln>
                       <a:noFill/>
                     </a:ln>
+                    <a:extLst>
+                      <a:ext uri="{53640926-AAD7-44D8-BBD7-CCE9431645EC}">
+                        <a14:shadowObscured xmlns:a14="http://schemas.microsoft.com/office/drawing/2010/main"/>
+                      </a:ext>
+                    </a:extLst>
                   </pic:spPr>
                 </pic:pic>
               </a:graphicData>
@@ -10970,9 +11645,13 @@
           <w:sz w:val="22"/>
           <w:lang w:val="ca-ES"/>
         </w:rPr>
-        <w:t xml:space="preserve">Diagrama </w:t>
-      </w:r>
-      <w:r>
+        <w:t>Diagrama Model Relacional</w:t>
+      </w:r>
+    </w:p>
+    <w:p>
+      <w:pPr>
+        <w:pStyle w:val="References"/>
+        <w:ind w:left="284"/>
         <w:rPr>
           <w:rFonts w:ascii="Helvetica" w:hAnsi="Helvetica"/>
           <w:b/>
@@ -10981,20 +11660,606 @@
           <w:sz w:val="22"/>
           <w:lang w:val="ca-ES"/>
         </w:rPr>
-        <w:t>Model Relacional</w:t>
-      </w:r>
+      </w:pPr>
     </w:p>
     <w:p>
       <w:pPr>
         <w:pStyle w:val="References"/>
         <w:ind w:left="284"/>
         <w:rPr>
+          <w:rFonts w:ascii="Helvetica" w:hAnsi="Helvetica"/>
+          <w:b/>
+          <w:bCs/>
+          <w:color w:val="000000"/>
+          <w:sz w:val="22"/>
+          <w:lang w:val="ca-ES"/>
+        </w:rPr>
+      </w:pPr>
+    </w:p>
+    <w:p>
+      <w:pPr>
+        <w:pStyle w:val="References"/>
+        <w:ind w:left="284"/>
+        <w:rPr>
+          <w:rFonts w:ascii="Helvetica" w:hAnsi="Helvetica"/>
+          <w:b/>
+          <w:bCs/>
+          <w:color w:val="000000"/>
+          <w:sz w:val="22"/>
+          <w:lang w:val="ca-ES"/>
+        </w:rPr>
+      </w:pPr>
+    </w:p>
+    <w:p>
+      <w:pPr>
+        <w:pStyle w:val="References"/>
+        <w:ind w:left="284"/>
+        <w:rPr>
+          <w:rFonts w:ascii="Helvetica" w:hAnsi="Helvetica"/>
+          <w:b/>
+          <w:bCs/>
+          <w:color w:val="000000"/>
+          <w:sz w:val="22"/>
+          <w:lang w:val="ca-ES"/>
+        </w:rPr>
+      </w:pPr>
+    </w:p>
+    <w:p>
+      <w:pPr>
+        <w:pStyle w:val="References"/>
+        <w:ind w:left="284"/>
+        <w:rPr>
+          <w:rFonts w:ascii="Helvetica" w:hAnsi="Helvetica"/>
+          <w:b/>
+          <w:bCs/>
+          <w:color w:val="000000"/>
+          <w:sz w:val="22"/>
+          <w:lang w:val="ca-ES"/>
+        </w:rPr>
+      </w:pPr>
+    </w:p>
+    <w:p>
+      <w:pPr>
+        <w:pStyle w:val="References"/>
+        <w:ind w:left="284"/>
+        <w:rPr>
+          <w:rFonts w:ascii="Helvetica" w:hAnsi="Helvetica"/>
+          <w:b/>
+          <w:bCs/>
+          <w:color w:val="000000"/>
+          <w:sz w:val="22"/>
+          <w:lang w:val="ca-ES"/>
+        </w:rPr>
+      </w:pPr>
+    </w:p>
+    <w:p>
+      <w:pPr>
+        <w:pStyle w:val="References"/>
+        <w:ind w:left="284"/>
+        <w:rPr>
+          <w:rFonts w:ascii="Helvetica" w:hAnsi="Helvetica"/>
+          <w:b/>
+          <w:bCs/>
+          <w:color w:val="000000"/>
+          <w:sz w:val="22"/>
+          <w:lang w:val="ca-ES"/>
+        </w:rPr>
+      </w:pPr>
+    </w:p>
+    <w:p>
+      <w:pPr>
+        <w:pStyle w:val="References"/>
+        <w:ind w:left="284"/>
+        <w:rPr>
+          <w:rFonts w:ascii="Helvetica" w:hAnsi="Helvetica"/>
+          <w:b/>
+          <w:bCs/>
+          <w:color w:val="000000"/>
+          <w:sz w:val="22"/>
+          <w:lang w:val="ca-ES"/>
+        </w:rPr>
+      </w:pPr>
+    </w:p>
+    <w:p>
+      <w:pPr>
+        <w:pStyle w:val="References"/>
+        <w:ind w:left="284"/>
+        <w:rPr>
+          <w:rFonts w:ascii="Helvetica" w:hAnsi="Helvetica"/>
+          <w:b/>
+          <w:bCs/>
+          <w:color w:val="000000"/>
+          <w:sz w:val="22"/>
+          <w:lang w:val="ca-ES"/>
+        </w:rPr>
+      </w:pPr>
+    </w:p>
+    <w:p>
+      <w:pPr>
+        <w:pStyle w:val="References"/>
+        <w:ind w:left="284"/>
+        <w:rPr>
+          <w:rFonts w:ascii="Helvetica" w:hAnsi="Helvetica"/>
+          <w:b/>
+          <w:bCs/>
+          <w:color w:val="000000"/>
+          <w:sz w:val="22"/>
+          <w:lang w:val="ca-ES"/>
+        </w:rPr>
+      </w:pPr>
+    </w:p>
+    <w:p>
+      <w:pPr>
+        <w:pStyle w:val="References"/>
+        <w:ind w:left="284"/>
+        <w:rPr>
+          <w:rFonts w:ascii="Helvetica" w:hAnsi="Helvetica"/>
+          <w:b/>
+          <w:bCs/>
+          <w:color w:val="000000"/>
+          <w:sz w:val="22"/>
+          <w:lang w:val="ca-ES"/>
+        </w:rPr>
+      </w:pPr>
+    </w:p>
+    <w:p>
+      <w:pPr>
+        <w:pStyle w:val="References"/>
+        <w:ind w:left="284"/>
+        <w:rPr>
+          <w:rFonts w:ascii="Helvetica" w:hAnsi="Helvetica"/>
+          <w:b/>
+          <w:bCs/>
+          <w:color w:val="000000"/>
+          <w:sz w:val="22"/>
+          <w:lang w:val="ca-ES"/>
+        </w:rPr>
+      </w:pPr>
+    </w:p>
+    <w:p>
+      <w:pPr>
+        <w:pStyle w:val="References"/>
+        <w:ind w:left="284"/>
+        <w:rPr>
+          <w:rFonts w:ascii="Helvetica" w:hAnsi="Helvetica"/>
+          <w:b/>
+          <w:bCs/>
+          <w:color w:val="000000"/>
+          <w:sz w:val="22"/>
+          <w:lang w:val="ca-ES"/>
+        </w:rPr>
+      </w:pPr>
+    </w:p>
+    <w:p>
+      <w:pPr>
+        <w:pStyle w:val="References"/>
+        <w:ind w:left="284"/>
+        <w:rPr>
+          <w:rFonts w:ascii="Helvetica" w:hAnsi="Helvetica"/>
+          <w:b/>
+          <w:bCs/>
+          <w:color w:val="000000"/>
+          <w:sz w:val="22"/>
+          <w:lang w:val="ca-ES"/>
+        </w:rPr>
+      </w:pPr>
+    </w:p>
+    <w:p>
+      <w:pPr>
+        <w:pStyle w:val="References"/>
+        <w:ind w:left="284"/>
+        <w:rPr>
+          <w:rFonts w:ascii="Helvetica" w:hAnsi="Helvetica"/>
+          <w:b/>
+          <w:bCs/>
+          <w:color w:val="000000"/>
+          <w:sz w:val="22"/>
+          <w:lang w:val="ca-ES"/>
+        </w:rPr>
+      </w:pPr>
+    </w:p>
+    <w:p>
+      <w:pPr>
+        <w:pStyle w:val="References"/>
+        <w:ind w:left="284"/>
+        <w:rPr>
+          <w:rFonts w:ascii="Helvetica" w:hAnsi="Helvetica"/>
+          <w:b/>
+          <w:bCs/>
+          <w:color w:val="000000"/>
+          <w:sz w:val="22"/>
+          <w:lang w:val="ca-ES"/>
+        </w:rPr>
+      </w:pPr>
+    </w:p>
+    <w:p>
+      <w:pPr>
+        <w:pStyle w:val="References"/>
+        <w:ind w:left="284"/>
+        <w:rPr>
+          <w:rFonts w:ascii="Helvetica" w:hAnsi="Helvetica"/>
+          <w:b/>
+          <w:bCs/>
+          <w:color w:val="000000"/>
+          <w:sz w:val="22"/>
+          <w:lang w:val="ca-ES"/>
+        </w:rPr>
+      </w:pPr>
+    </w:p>
+    <w:p>
+      <w:pPr>
+        <w:pStyle w:val="References"/>
+        <w:ind w:left="284"/>
+        <w:rPr>
+          <w:rFonts w:ascii="Helvetica" w:hAnsi="Helvetica"/>
+          <w:b/>
+          <w:bCs/>
+          <w:color w:val="000000"/>
+          <w:sz w:val="22"/>
+          <w:lang w:val="ca-ES"/>
+        </w:rPr>
+      </w:pPr>
+    </w:p>
+    <w:p>
+      <w:pPr>
+        <w:pStyle w:val="References"/>
+        <w:ind w:left="284"/>
+        <w:rPr>
+          <w:rFonts w:ascii="Helvetica" w:hAnsi="Helvetica"/>
+          <w:b/>
+          <w:bCs/>
+          <w:color w:val="000000"/>
+          <w:sz w:val="22"/>
+          <w:lang w:val="ca-ES"/>
+        </w:rPr>
+      </w:pPr>
+    </w:p>
+    <w:p>
+      <w:pPr>
+        <w:pStyle w:val="References"/>
+        <w:ind w:left="284"/>
+        <w:rPr>
+          <w:rFonts w:ascii="Helvetica" w:hAnsi="Helvetica"/>
+          <w:b/>
+          <w:bCs/>
+          <w:color w:val="000000"/>
+          <w:sz w:val="22"/>
+          <w:lang w:val="ca-ES"/>
+        </w:rPr>
+      </w:pPr>
+    </w:p>
+    <w:p>
+      <w:pPr>
+        <w:pStyle w:val="References"/>
+        <w:ind w:left="284"/>
+        <w:rPr>
+          <w:rFonts w:ascii="Helvetica" w:hAnsi="Helvetica"/>
+          <w:b/>
+          <w:bCs/>
+          <w:color w:val="000000"/>
+          <w:sz w:val="22"/>
+          <w:lang w:val="ca-ES"/>
+        </w:rPr>
+      </w:pPr>
+    </w:p>
+    <w:p>
+      <w:pPr>
+        <w:pStyle w:val="References"/>
+        <w:ind w:left="284"/>
+        <w:rPr>
+          <w:rFonts w:ascii="Helvetica" w:hAnsi="Helvetica"/>
+          <w:b/>
+          <w:bCs/>
+          <w:color w:val="000000"/>
+          <w:sz w:val="22"/>
+          <w:lang w:val="ca-ES"/>
+        </w:rPr>
+      </w:pPr>
+    </w:p>
+    <w:p>
+      <w:pPr>
+        <w:pStyle w:val="References"/>
+        <w:ind w:left="284"/>
+        <w:rPr>
+          <w:rFonts w:ascii="Helvetica" w:hAnsi="Helvetica"/>
+          <w:b/>
+          <w:bCs/>
+          <w:color w:val="000000"/>
+          <w:sz w:val="22"/>
+          <w:lang w:val="ca-ES"/>
+        </w:rPr>
+      </w:pPr>
+    </w:p>
+    <w:p>
+      <w:pPr>
+        <w:pStyle w:val="References"/>
+        <w:ind w:left="284"/>
+        <w:rPr>
+          <w:rFonts w:ascii="Helvetica" w:hAnsi="Helvetica"/>
+          <w:b/>
+          <w:bCs/>
+          <w:color w:val="000000"/>
+          <w:sz w:val="22"/>
+          <w:lang w:val="ca-ES"/>
+        </w:rPr>
+      </w:pPr>
+    </w:p>
+    <w:p>
+      <w:pPr>
+        <w:pStyle w:val="References"/>
+        <w:ind w:left="284"/>
+        <w:rPr>
+          <w:rFonts w:ascii="Helvetica" w:hAnsi="Helvetica"/>
+          <w:b/>
+          <w:bCs/>
+          <w:color w:val="000000"/>
+          <w:sz w:val="22"/>
+          <w:lang w:val="ca-ES"/>
+        </w:rPr>
+      </w:pPr>
+    </w:p>
+    <w:p>
+      <w:pPr>
+        <w:pStyle w:val="References"/>
+        <w:ind w:left="284"/>
+        <w:rPr>
+          <w:rFonts w:ascii="Helvetica" w:hAnsi="Helvetica"/>
+          <w:b/>
+          <w:bCs/>
+          <w:color w:val="000000"/>
+          <w:sz w:val="22"/>
+          <w:lang w:val="ca-ES"/>
+        </w:rPr>
+      </w:pPr>
+    </w:p>
+    <w:p>
+      <w:pPr>
+        <w:pStyle w:val="References"/>
+        <w:ind w:left="284"/>
+        <w:rPr>
+          <w:rFonts w:ascii="Helvetica" w:hAnsi="Helvetica"/>
+          <w:b/>
+          <w:bCs/>
+          <w:color w:val="000000"/>
+          <w:sz w:val="22"/>
+          <w:lang w:val="ca-ES"/>
+        </w:rPr>
+      </w:pPr>
+    </w:p>
+    <w:p>
+      <w:pPr>
+        <w:pStyle w:val="References"/>
+        <w:ind w:left="284"/>
+        <w:rPr>
+          <w:rFonts w:ascii="Helvetica" w:hAnsi="Helvetica"/>
+          <w:b/>
+          <w:bCs/>
+          <w:color w:val="000000"/>
+          <w:sz w:val="22"/>
+          <w:lang w:val="ca-ES"/>
+        </w:rPr>
+      </w:pPr>
+    </w:p>
+    <w:p>
+      <w:pPr>
+        <w:pStyle w:val="References"/>
+        <w:ind w:left="284"/>
+        <w:rPr>
+          <w:rFonts w:ascii="Helvetica" w:hAnsi="Helvetica"/>
+          <w:b/>
+          <w:bCs/>
+          <w:color w:val="000000"/>
+          <w:sz w:val="22"/>
+          <w:lang w:val="ca-ES"/>
+        </w:rPr>
+      </w:pPr>
+    </w:p>
+    <w:p>
+      <w:pPr>
+        <w:pStyle w:val="References"/>
+        <w:ind w:left="284"/>
+        <w:rPr>
+          <w:rFonts w:ascii="Helvetica" w:hAnsi="Helvetica"/>
+          <w:b/>
+          <w:bCs/>
+          <w:color w:val="000000"/>
+          <w:sz w:val="22"/>
+          <w:lang w:val="ca-ES"/>
+        </w:rPr>
+      </w:pPr>
+    </w:p>
+    <w:p>
+      <w:pPr>
+        <w:pStyle w:val="References"/>
+        <w:ind w:left="284"/>
+        <w:rPr>
+          <w:rFonts w:ascii="Helvetica" w:hAnsi="Helvetica"/>
+          <w:b/>
+          <w:bCs/>
+          <w:color w:val="000000"/>
+          <w:sz w:val="22"/>
+          <w:lang w:val="ca-ES"/>
+        </w:rPr>
+      </w:pPr>
+    </w:p>
+    <w:p>
+      <w:pPr>
+        <w:pStyle w:val="References"/>
+        <w:ind w:left="284"/>
+        <w:rPr>
+          <w:rFonts w:ascii="Helvetica" w:hAnsi="Helvetica"/>
+          <w:b/>
+          <w:bCs/>
+          <w:color w:val="000000"/>
+          <w:sz w:val="22"/>
+          <w:lang w:val="ca-ES"/>
+        </w:rPr>
+      </w:pPr>
+    </w:p>
+    <w:p>
+      <w:pPr>
+        <w:pStyle w:val="References"/>
+        <w:ind w:left="284"/>
+        <w:rPr>
+          <w:rFonts w:ascii="Helvetica" w:hAnsi="Helvetica"/>
+          <w:b/>
+          <w:bCs/>
+          <w:color w:val="000000"/>
+          <w:sz w:val="22"/>
+          <w:lang w:val="ca-ES"/>
+        </w:rPr>
+      </w:pPr>
+    </w:p>
+    <w:p>
+      <w:pPr>
+        <w:pStyle w:val="References"/>
+        <w:ind w:left="284"/>
+        <w:rPr>
+          <w:rFonts w:ascii="Helvetica" w:hAnsi="Helvetica"/>
+          <w:b/>
+          <w:bCs/>
+          <w:color w:val="000000"/>
+          <w:sz w:val="22"/>
+          <w:lang w:val="ca-ES"/>
+        </w:rPr>
+      </w:pPr>
+    </w:p>
+    <w:p>
+      <w:pPr>
+        <w:pStyle w:val="References"/>
+        <w:ind w:left="284"/>
+        <w:rPr>
+          <w:rFonts w:ascii="Helvetica" w:hAnsi="Helvetica"/>
+          <w:b/>
+          <w:bCs/>
+          <w:color w:val="000000"/>
+          <w:sz w:val="22"/>
+          <w:lang w:val="ca-ES"/>
+        </w:rPr>
+      </w:pPr>
+    </w:p>
+    <w:p>
+      <w:pPr>
+        <w:pStyle w:val="References"/>
+        <w:ind w:left="284"/>
+        <w:rPr>
+          <w:rFonts w:ascii="Helvetica" w:hAnsi="Helvetica"/>
+          <w:b/>
+          <w:bCs/>
+          <w:color w:val="000000"/>
+          <w:sz w:val="22"/>
+          <w:lang w:val="ca-ES"/>
+        </w:rPr>
+      </w:pPr>
+    </w:p>
+    <w:p>
+      <w:pPr>
+        <w:pStyle w:val="References"/>
+        <w:ind w:left="284"/>
+        <w:rPr>
           <w:rFonts w:ascii="Palatino Linotype" w:hAnsi="Palatino Linotype"/>
           <w:color w:val="000000"/>
           <w:spacing w:val="-6"/>
           <w:lang w:val="ca-ES"/>
         </w:rPr>
       </w:pPr>
+      <w:r>
+        <w:rPr>
+          <w:rFonts w:ascii="Helvetica" w:hAnsi="Helvetica"/>
+          <w:b/>
+          <w:bCs/>
+          <w:color w:val="000000"/>
+          <w:sz w:val="22"/>
+          <w:lang w:val="ca-ES"/>
+        </w:rPr>
+        <w:lastRenderedPageBreak/>
+        <w:t>A</w:t>
+      </w:r>
+      <w:r>
+        <w:rPr>
+          <w:rFonts w:ascii="Helvetica" w:hAnsi="Helvetica"/>
+          <w:b/>
+          <w:bCs/>
+          <w:color w:val="000000"/>
+          <w:sz w:val="22"/>
+          <w:lang w:val="ca-ES"/>
+        </w:rPr>
+        <w:t>5</w:t>
+      </w:r>
+      <w:r>
+        <w:rPr>
+          <w:rFonts w:ascii="Helvetica" w:hAnsi="Helvetica"/>
+          <w:b/>
+          <w:bCs/>
+          <w:color w:val="000000"/>
+          <w:sz w:val="22"/>
+          <w:lang w:val="ca-ES"/>
+        </w:rPr>
+        <w:t xml:space="preserve">. </w:t>
+      </w:r>
+      <w:r>
+        <w:rPr>
+          <w:rFonts w:ascii="Helvetica" w:hAnsi="Helvetica"/>
+          <w:b/>
+          <w:bCs/>
+          <w:color w:val="000000"/>
+          <w:sz w:val="22"/>
+          <w:lang w:val="ca-ES"/>
+        </w:rPr>
+        <w:t>Organització dels directoris</w:t>
+      </w:r>
+    </w:p>
+    <w:p>
+      <w:pPr>
+        <w:pStyle w:val="References"/>
+        <w:ind w:left="284"/>
+        <w:rPr>
+          <w:rFonts w:ascii="Palatino Linotype" w:hAnsi="Palatino Linotype"/>
+          <w:color w:val="000000"/>
+          <w:spacing w:val="-6"/>
+          <w:lang w:val="ca-ES"/>
+        </w:rPr>
+      </w:pPr>
+      <w:r>
+        <w:rPr>
+          <w:noProof/>
+        </w:rPr>
+        <w:drawing>
+          <wp:inline distT="0" distB="0" distL="0" distR="0" wp14:anchorId="57214528" wp14:editId="7F1EDFD1">
+            <wp:extent cx="3106420" cy="5753100"/>
+            <wp:effectExtent l="0" t="0" r="0" b="0"/>
+            <wp:docPr id="17" name="Imagen 17"/>
+            <wp:cNvGraphicFramePr>
+              <a:graphicFrameLocks xmlns:a="http://schemas.openxmlformats.org/drawingml/2006/main" noChangeAspect="1"/>
+            </wp:cNvGraphicFramePr>
+            <a:graphic xmlns:a="http://schemas.openxmlformats.org/drawingml/2006/main">
+              <a:graphicData uri="http://schemas.openxmlformats.org/drawingml/2006/picture">
+                <pic:pic xmlns:pic="http://schemas.openxmlformats.org/drawingml/2006/picture">
+                  <pic:nvPicPr>
+                    <pic:cNvPr id="1" name=""/>
+                    <pic:cNvPicPr/>
+                  </pic:nvPicPr>
+                  <pic:blipFill>
+                    <a:blip r:embed="rId40"/>
+                    <a:stretch>
+                      <a:fillRect/>
+                    </a:stretch>
+                  </pic:blipFill>
+                  <pic:spPr>
+                    <a:xfrm>
+                      <a:off x="0" y="0"/>
+                      <a:ext cx="3106420" cy="5753100"/>
+                    </a:xfrm>
+                    <a:prstGeom prst="rect">
+                      <a:avLst/>
+                    </a:prstGeom>
+                  </pic:spPr>
+                </pic:pic>
+              </a:graphicData>
+            </a:graphic>
+          </wp:inline>
+        </w:drawing>
+      </w:r>
     </w:p>
     <w:p>
       <w:pPr>
@@ -11260,21 +12525,9 @@
         </w:rPr>
       </w:pPr>
     </w:p>
-    <w:p>
-      <w:pPr>
-        <w:pStyle w:val="References"/>
-        <w:ind w:left="142"/>
-        <w:rPr>
-          <w:rFonts w:ascii="Palatino Linotype" w:hAnsi="Palatino Linotype"/>
-          <w:color w:val="000000"/>
-          <w:spacing w:val="-6"/>
-          <w:lang w:val="ca-ES"/>
-        </w:rPr>
-      </w:pPr>
-    </w:p>
     <w:sectPr>
-      <w:headerReference w:type="even" r:id="rId37"/>
-      <w:headerReference w:type="default" r:id="rId38"/>
+      <w:headerReference w:type="even" r:id="rId41"/>
+      <w:headerReference w:type="default" r:id="rId42"/>
       <w:type w:val="continuous"/>
       <w:pgSz w:w="11340" w:h="15480" w:code="1"/>
       <w:pgMar w:top="1196" w:right="607" w:bottom="357" w:left="709" w:header="607" w:footer="74" w:gutter="0"/>
@@ -12502,6 +13755,7 @@
     <w:lsdException w:name="HTML Sample" w:semiHidden="1" w:unhideWhenUsed="1"/>
     <w:lsdException w:name="HTML Typewriter" w:semiHidden="1" w:unhideWhenUsed="1"/>
     <w:lsdException w:name="HTML Variable" w:semiHidden="1" w:unhideWhenUsed="1"/>
+    <w:lsdException w:name="Normal Table" w:semiHidden="1" w:unhideWhenUsed="1"/>
     <w:lsdException w:name="annotation subject" w:semiHidden="1" w:unhideWhenUsed="1"/>
     <w:lsdException w:name="No List" w:semiHidden="1" w:unhideWhenUsed="1"/>
     <w:lsdException w:name="Outline List 1" w:semiHidden="1" w:unhideWhenUsed="1"/>
@@ -12544,8 +13798,11 @@
     <w:lsdException w:name="Table Contemporary" w:semiHidden="1" w:unhideWhenUsed="1"/>
     <w:lsdException w:name="Table Elegant" w:semiHidden="1" w:unhideWhenUsed="1"/>
     <w:lsdException w:name="Table Professional" w:semiHidden="1" w:unhideWhenUsed="1"/>
+    <w:lsdException w:name="Table Subtle 1" w:semiHidden="1" w:unhideWhenUsed="1"/>
     <w:lsdException w:name="Table Subtle 2" w:semiHidden="1" w:unhideWhenUsed="1"/>
     <w:lsdException w:name="Table Web 1" w:semiHidden="1" w:unhideWhenUsed="1"/>
+    <w:lsdException w:name="Table Web 2" w:semiHidden="1" w:unhideWhenUsed="1"/>
+    <w:lsdException w:name="Table Web 3" w:semiHidden="1" w:unhideWhenUsed="1"/>
     <w:lsdException w:name="Balloon Text" w:semiHidden="1" w:unhideWhenUsed="1"/>
     <w:lsdException w:name="Table Theme" w:semiHidden="1" w:unhideWhenUsed="1"/>
     <w:lsdException w:name="Placeholder Text" w:semiHidden="1" w:uiPriority="99"/>

</xml_diff>